<commit_message>
update readme & .ipynb
</commit_message>
<xml_diff>
--- a/[Lighthouse] Desafio Ciência de Dados 2024-9.docx
+++ b/[Lighthouse] Desafio Ciência de Dados 2024-9.docx
@@ -600,22 +600,37 @@
           <w:numId w:val="2"/>
         </w:numPr>
         <w:spacing w:before="0" w:line="360" w:lineRule="auto"/>
-      </w:pPr>
-      <w:r>
+        <w:rPr>
+          <w:highlight w:val="green"/>
+        </w:rPr>
+      </w:pPr>
+      <w:r>
+        <w:rPr>
+          <w:highlight w:val="green"/>
+        </w:rPr>
         <w:lastRenderedPageBreak/>
         <w:t xml:space="preserve">Salve o modelo desenvolvido no </w:t>
       </w:r>
       <w:proofErr w:type="gramStart"/>
       <w:r>
+        <w:rPr>
+          <w:highlight w:val="green"/>
+        </w:rPr>
         <w:t>formato .</w:t>
       </w:r>
       <w:proofErr w:type="spellStart"/>
       <w:r>
+        <w:rPr>
+          <w:highlight w:val="green"/>
+        </w:rPr>
         <w:t>pkl</w:t>
       </w:r>
       <w:proofErr w:type="spellEnd"/>
       <w:proofErr w:type="gramEnd"/>
       <w:r>
+        <w:rPr>
+          <w:highlight w:val="green"/>
+        </w:rPr>
         <w:t xml:space="preserve">. </w:t>
       </w:r>
     </w:p>
@@ -640,6 +655,9 @@
         <w:spacing w:before="0" w:line="360" w:lineRule="auto"/>
       </w:pPr>
       <w:r>
+        <w:rPr>
+          <w:highlight w:val="green"/>
+        </w:rPr>
         <w:t>README explicando como instalar e executar o projeto</w:t>
       </w:r>
     </w:p>
@@ -650,17 +668,27 @@
           <w:numId w:val="2"/>
         </w:numPr>
         <w:spacing w:before="0" w:line="360" w:lineRule="auto"/>
-      </w:pPr>
-      <w:r>
+        <w:rPr>
+          <w:highlight w:val="green"/>
+        </w:rPr>
+      </w:pPr>
+      <w:r>
+        <w:rPr>
+          <w:highlight w:val="green"/>
+        </w:rPr>
         <w:t>Arquivo de requisitos</w:t>
       </w:r>
       <w:r>
         <w:rPr>
           <w:i/>
+          <w:highlight w:val="green"/>
         </w:rPr>
         <w:t xml:space="preserve"> </w:t>
       </w:r>
       <w:r>
+        <w:rPr>
+          <w:highlight w:val="green"/>
+        </w:rPr>
         <w:t>com todos os pacotes utilizados e suas versões</w:t>
       </w:r>
     </w:p>
@@ -671,16 +699,28 @@
           <w:numId w:val="2"/>
         </w:numPr>
         <w:spacing w:before="0" w:line="360" w:lineRule="auto"/>
-      </w:pPr>
-      <w:r>
+        <w:rPr>
+          <w:highlight w:val="green"/>
+        </w:rPr>
+      </w:pPr>
+      <w:r>
+        <w:rPr>
+          <w:highlight w:val="green"/>
+        </w:rPr>
         <w:t xml:space="preserve">Relatórios das análises estatísticas e EDA em PDF, </w:t>
       </w:r>
       <w:proofErr w:type="spellStart"/>
       <w:r>
+        <w:rPr>
+          <w:highlight w:val="green"/>
+        </w:rPr>
         <w:t>Jupyter</w:t>
       </w:r>
       <w:proofErr w:type="spellEnd"/>
       <w:r>
+        <w:rPr>
+          <w:highlight w:val="green"/>
+        </w:rPr>
         <w:t xml:space="preserve"> Notebook ou semelhante conforme passo 1 e 2.</w:t>
       </w:r>
     </w:p>
@@ -691,16 +731,28 @@
           <w:numId w:val="2"/>
         </w:numPr>
         <w:spacing w:before="0" w:line="360" w:lineRule="auto"/>
-      </w:pPr>
-      <w:r>
+        <w:rPr>
+          <w:highlight w:val="green"/>
+        </w:rPr>
+      </w:pPr>
+      <w:r>
+        <w:rPr>
+          <w:highlight w:val="green"/>
+        </w:rPr>
         <w:t xml:space="preserve">Códigos de modelagem utilizados no passo 3 (pode ser entregue no mesmo </w:t>
       </w:r>
       <w:proofErr w:type="spellStart"/>
       <w:r>
+        <w:rPr>
+          <w:highlight w:val="green"/>
+        </w:rPr>
         <w:t>Jupyter</w:t>
       </w:r>
       <w:proofErr w:type="spellEnd"/>
       <w:r>
+        <w:rPr>
+          <w:highlight w:val="green"/>
+        </w:rPr>
         <w:t xml:space="preserve"> Notebook).</w:t>
       </w:r>
     </w:p>
@@ -711,18 +763,30 @@
           <w:numId w:val="2"/>
         </w:numPr>
         <w:spacing w:before="0" w:line="360" w:lineRule="auto"/>
+        <w:rPr>
+          <w:highlight w:val="green"/>
+        </w:rPr>
       </w:pPr>
       <w:proofErr w:type="gramStart"/>
       <w:r>
+        <w:rPr>
+          <w:highlight w:val="green"/>
+        </w:rPr>
         <w:t>Arquivo .</w:t>
       </w:r>
       <w:proofErr w:type="spellStart"/>
       <w:r>
+        <w:rPr>
+          <w:highlight w:val="green"/>
+        </w:rPr>
         <w:t>pkl</w:t>
       </w:r>
       <w:proofErr w:type="spellEnd"/>
       <w:proofErr w:type="gramEnd"/>
       <w:r>
+        <w:rPr>
+          <w:highlight w:val="green"/>
+        </w:rPr>
         <w:t xml:space="preserve"> conforme passo 5 acima.</w:t>
       </w:r>
     </w:p>

</xml_diff>